<commit_message>
Corected typos and wrong links
</commit_message>
<xml_diff>
--- a/docs/XSLWeb.docx
+++ b/docs/XSLWeb.docx
@@ -5786,21 +5786,7 @@
             <w:rStyle w:val="Hyperlink"/>
             <w:lang w:val="en-US"/>
           </w:rPr>
-          <w:t>validati</w:t>
-        </w:r>
-        <w:r>
-          <w:rPr>
-            <w:rStyle w:val="Hyperlink"/>
-            <w:lang w:val="en-US"/>
-          </w:rPr>
-          <w:t>o</w:t>
-        </w:r>
-        <w:r>
-          <w:rPr>
-            <w:rStyle w:val="Hyperlink"/>
-            <w:lang w:val="en-US"/>
-          </w:rPr>
-          <w:t>n pipeline step</w:t>
+          <w:t>validation pipeline step</w:t>
         </w:r>
       </w:hyperlink>
       <w:r>
@@ -5834,21 +5820,7 @@
             <w:rStyle w:val="Hyperlink"/>
             <w:lang w:val="en-US"/>
           </w:rPr>
-          <w:t>lib</w:t>
-        </w:r>
-        <w:r>
-          <w:rPr>
-            <w:rStyle w:val="Hyperlink"/>
-            <w:lang w:val="en-US"/>
-          </w:rPr>
-          <w:t>r</w:t>
-        </w:r>
-        <w:r>
-          <w:rPr>
-            <w:rStyle w:val="Hyperlink"/>
-            <w:lang w:val="en-US"/>
-          </w:rPr>
-          <w:t xml:space="preserve">ary of </w:t>
+          <w:t xml:space="preserve">library of </w:t>
         </w:r>
         <w:r>
           <w:rPr>
@@ -5960,21 +5932,7 @@
             <w:rStyle w:val="Hyperlink"/>
             <w:lang w:val="en-US"/>
           </w:rPr>
-          <w:t xml:space="preserve"> pipe</w:t>
-        </w:r>
-        <w:r>
-          <w:rPr>
-            <w:rStyle w:val="Hyperlink"/>
-            <w:lang w:val="en-US"/>
-          </w:rPr>
-          <w:t>l</w:t>
-        </w:r>
-        <w:r>
-          <w:rPr>
-            <w:rStyle w:val="Hyperlink"/>
-            <w:lang w:val="en-US"/>
-          </w:rPr>
-          <w:t>ine steps</w:t>
+          <w:t xml:space="preserve"> pipeline steps</w:t>
         </w:r>
       </w:hyperlink>
       <w:r>
@@ -6088,11 +6046,15 @@
         <w:fldChar w:fldCharType="separate"/>
       </w:r>
       <w:r>
+        <w:rPr>
+          <w:lang w:val="en-US"/>
+        </w:rPr>
         <w:t xml:space="preserve">Diagram </w:t>
       </w:r>
       <w:r>
         <w:rPr>
           <w:noProof/>
+          <w:lang w:val="en-US"/>
         </w:rPr>
         <w:t>1</w:t>
       </w:r>
@@ -6193,14 +6155,27 @@
       <w:r>
         <w:t xml:space="preserve">Diagram </w:t>
       </w:r>
-      <w:fldSimple w:instr=" SEQ Diagram \* ARABIC ">
-        <w:r>
-          <w:rPr>
-            <w:noProof/>
-          </w:rPr>
-          <w:t>1</w:t>
-        </w:r>
-      </w:fldSimple>
+      <w:r>
+        <w:fldChar w:fldCharType="begin"/>
+      </w:r>
+      <w:r>
+        <w:instrText xml:space="preserve"> SEQ Diagram \* ARABIC </w:instrText>
+      </w:r>
+      <w:r>
+        <w:fldChar w:fldCharType="separate"/>
+      </w:r>
+      <w:r>
+        <w:rPr>
+          <w:noProof/>
+        </w:rPr>
+        <w:t>1</w:t>
+      </w:r>
+      <w:r>
+        <w:rPr>
+          <w:noProof/>
+        </w:rPr>
+        <w:fldChar w:fldCharType="end"/>
+      </w:r>
       <w:bookmarkEnd w:id="2"/>
     </w:p>
     <w:p>
@@ -9673,12 +9648,6 @@
           <w:i/>
           <w:lang w:val="en-US"/>
         </w:rPr>
-      </w:r>
-      <w:r>
-        <w:rPr>
-          <w:i/>
-          <w:lang w:val="en-US"/>
-        </w:rPr>
         <w:instrText xml:space="preserve"> \* MERGEFORMAT </w:instrText>
       </w:r>
       <w:r>
@@ -9686,6 +9655,12 @@
           <w:i/>
           <w:lang w:val="en-US"/>
         </w:rPr>
+      </w:r>
+      <w:r>
+        <w:rPr>
+          <w:i/>
+          <w:lang w:val="en-US"/>
+        </w:rPr>
         <w:fldChar w:fldCharType="separate"/>
       </w:r>
       <w:r>
@@ -9728,13 +9703,13 @@
           <w:i/>
           <w:lang w:val="en-US"/>
         </w:rPr>
-      </w:r>
-      <w:r>
-        <w:rPr>
-          <w:i/>
-          <w:lang w:val="en-US"/>
-        </w:rPr>
         <w:instrText xml:space="preserve"> \* MERGEFORMAT </w:instrText>
+      </w:r>
+      <w:r>
+        <w:rPr>
+          <w:i/>
+          <w:lang w:val="en-US"/>
+        </w:rPr>
       </w:r>
       <w:r>
         <w:rPr>
@@ -10271,20 +10246,13 @@
           <w:i/>
           <w:lang w:val="en-US"/>
         </w:rPr>
-        <w:instrText xml:space="preserve"> REF _Ref462571738 \h </w:instrText>
-      </w:r>
-      <w:r>
-        <w:rPr>
-          <w:i/>
-          <w:lang w:val="en-US"/>
-        </w:rPr>
-      </w:r>
-      <w:r>
-        <w:rPr>
-          <w:i/>
-          <w:lang w:val="en-US"/>
-        </w:rPr>
-        <w:instrText xml:space="preserve"> \* MERGEFORMAT </w:instrText>
+        <w:instrText xml:space="preserve"> REF _Ref462571738 \h  \* MERGEFORMAT </w:instrText>
+      </w:r>
+      <w:r>
+        <w:rPr>
+          <w:i/>
+          <w:lang w:val="en-US"/>
+        </w:rPr>
       </w:r>
       <w:r>
         <w:rPr>
@@ -10425,12 +10393,6 @@
           <w:i/>
           <w:lang w:val="en-US"/>
         </w:rPr>
-      </w:r>
-      <w:r>
-        <w:rPr>
-          <w:i/>
-          <w:lang w:val="en-US"/>
-        </w:rPr>
         <w:instrText xml:space="preserve"> \* MERGEFORMAT </w:instrText>
       </w:r>
       <w:r>
@@ -10438,6 +10400,12 @@
           <w:i/>
           <w:lang w:val="en-US"/>
         </w:rPr>
+      </w:r>
+      <w:r>
+        <w:rPr>
+          <w:i/>
+          <w:lang w:val="en-US"/>
+        </w:rPr>
         <w:fldChar w:fldCharType="separate"/>
       </w:r>
       <w:r>
@@ -10480,13 +10448,13 @@
           <w:i/>
           <w:lang w:val="en-US"/>
         </w:rPr>
-      </w:r>
-      <w:r>
-        <w:rPr>
-          <w:i/>
-          <w:lang w:val="en-US"/>
-        </w:rPr>
         <w:instrText xml:space="preserve"> \* MERGEFORMAT </w:instrText>
+      </w:r>
+      <w:r>
+        <w:rPr>
+          <w:i/>
+          <w:lang w:val="en-US"/>
+        </w:rPr>
       </w:r>
       <w:r>
         <w:rPr>
@@ -12633,10 +12601,10 @@
       <w:bookmarkStart w:id="8" w:name="_XPath_extension_function"/>
       <w:bookmarkStart w:id="9" w:name="_XML_validation"/>
       <w:bookmarkStart w:id="10" w:name="_Ref408745076"/>
-      <w:bookmarkStart w:id="11" w:name="_Ref462672104"/>
-      <w:bookmarkStart w:id="12" w:name="_Ref462672119"/>
-      <w:bookmarkStart w:id="13" w:name="_Ref408745044"/>
-      <w:bookmarkStart w:id="14" w:name="_Toc462816541"/>
+      <w:bookmarkStart w:id="11" w:name="_Toc462816541"/>
+      <w:bookmarkStart w:id="12" w:name="_Ref462672104"/>
+      <w:bookmarkStart w:id="13" w:name="_Ref462672119"/>
+      <w:bookmarkStart w:id="14" w:name="_Ref408745044"/>
       <w:bookmarkEnd w:id="8"/>
       <w:bookmarkEnd w:id="9"/>
       <w:r>
@@ -12646,7 +12614,7 @@
         <w:t>Stylesheet parameters</w:t>
       </w:r>
       <w:bookmarkEnd w:id="10"/>
-      <w:bookmarkEnd w:id="14"/>
+      <w:bookmarkEnd w:id="11"/>
     </w:p>
     <w:p>
       <w:pPr>
@@ -13407,17 +13375,17 @@
           <w:lang w:val="en-US"/>
         </w:rPr>
       </w:pPr>
-      <w:bookmarkStart w:id="18" w:name="_Ref408742905"/>
-      <w:bookmarkStart w:id="19" w:name="_Response_serialization_1"/>
+      <w:bookmarkStart w:id="18" w:name="_Response_serialization_1"/>
+      <w:bookmarkStart w:id="19" w:name="_Ref408742905"/>
       <w:bookmarkStart w:id="20" w:name="_Toc462816543"/>
+      <w:bookmarkEnd w:id="18"/>
+      <w:r>
+        <w:rPr>
+          <w:lang w:val="en-US"/>
+        </w:rPr>
+        <w:t>Response serialization</w:t>
+      </w:r>
       <w:bookmarkEnd w:id="19"/>
-      <w:r>
-        <w:rPr>
-          <w:lang w:val="en-US"/>
-        </w:rPr>
-        <w:t>Response serialization</w:t>
-      </w:r>
-      <w:bookmarkEnd w:id="18"/>
       <w:bookmarkEnd w:id="20"/>
     </w:p>
     <w:p>
@@ -17342,19 +17310,19 @@
           <w:lang w:val="en-US"/>
         </w:rPr>
       </w:pPr>
-      <w:bookmarkStart w:id="31" w:name="_Ref462673955"/>
-      <w:bookmarkStart w:id="32" w:name="_XML_validation_1"/>
+      <w:bookmarkStart w:id="31" w:name="_XML_validation_1"/>
+      <w:bookmarkStart w:id="32" w:name="_Ref462673955"/>
       <w:bookmarkStart w:id="33" w:name="_Toc462816547"/>
+      <w:bookmarkEnd w:id="31"/>
+      <w:r>
+        <w:rPr>
+          <w:lang w:val="en-US"/>
+        </w:rPr>
+        <w:t>XML validation</w:t>
+      </w:r>
+      <w:bookmarkEnd w:id="12"/>
+      <w:bookmarkEnd w:id="13"/>
       <w:bookmarkEnd w:id="32"/>
-      <w:r>
-        <w:rPr>
-          <w:lang w:val="en-US"/>
-        </w:rPr>
-        <w:t>XML validation</w:t>
-      </w:r>
-      <w:bookmarkEnd w:id="11"/>
-      <w:bookmarkEnd w:id="12"/>
-      <w:bookmarkEnd w:id="31"/>
       <w:bookmarkEnd w:id="33"/>
     </w:p>
     <w:p>
@@ -19771,7 +19739,7 @@
       </w:pPr>
       <w:bookmarkStart w:id="36" w:name="_Ref408743086"/>
       <w:bookmarkStart w:id="37" w:name="_Toc462816550"/>
-      <w:bookmarkEnd w:id="13"/>
+      <w:bookmarkEnd w:id="14"/>
       <w:r>
         <w:rPr>
           <w:lang w:val="en-US"/>
@@ -22757,29 +22725,29 @@
           <w:lang w:val="en-US"/>
         </w:rPr>
       </w:pPr>
-      <w:bookmarkStart w:id="48" w:name="_Ref408744425"/>
-      <w:bookmarkStart w:id="49" w:name="_Ref408744428"/>
-      <w:bookmarkStart w:id="50" w:name="_Ref462571738"/>
-      <w:bookmarkStart w:id="51" w:name="_Ref462571746"/>
-      <w:bookmarkStart w:id="52" w:name="_XPath_extension_function_1"/>
+      <w:bookmarkStart w:id="48" w:name="_XPath_extension_function_1"/>
+      <w:bookmarkStart w:id="49" w:name="_Ref408744425"/>
+      <w:bookmarkStart w:id="50" w:name="_Ref408744428"/>
+      <w:bookmarkStart w:id="51" w:name="_Ref462571738"/>
+      <w:bookmarkStart w:id="52" w:name="_Ref462571746"/>
       <w:bookmarkStart w:id="53" w:name="_Toc462816556"/>
+      <w:bookmarkEnd w:id="48"/>
+      <w:r>
+        <w:rPr>
+          <w:lang w:val="en-US"/>
+        </w:rPr>
+        <w:t>XPath extension function</w:t>
+      </w:r>
+      <w:bookmarkEnd w:id="49"/>
+      <w:bookmarkEnd w:id="50"/>
+      <w:r>
+        <w:rPr>
+          <w:lang w:val="en-US"/>
+        </w:rPr>
+        <w:t xml:space="preserve"> library</w:t>
+      </w:r>
+      <w:bookmarkEnd w:id="51"/>
       <w:bookmarkEnd w:id="52"/>
-      <w:r>
-        <w:rPr>
-          <w:lang w:val="en-US"/>
-        </w:rPr>
-        <w:t>XPath extension function</w:t>
-      </w:r>
-      <w:bookmarkEnd w:id="48"/>
-      <w:bookmarkEnd w:id="49"/>
-      <w:r>
-        <w:rPr>
-          <w:lang w:val="en-US"/>
-        </w:rPr>
-        <w:t xml:space="preserve"> library</w:t>
-      </w:r>
-      <w:bookmarkEnd w:id="50"/>
-      <w:bookmarkEnd w:id="51"/>
       <w:bookmarkEnd w:id="53"/>
     </w:p>
     <w:p>
@@ -35896,8 +35864,6 @@
         </w:rPr>
       </w:pPr>
       <w:bookmarkStart w:id="84" w:name="_Toc462816580"/>
-      <w:bookmarkStart w:id="85" w:name="_GoBack"/>
-      <w:bookmarkEnd w:id="85"/>
       <w:r>
         <w:rPr>
           <w:lang w:val="en-US"/>
@@ -36179,7 +36145,7 @@
           <w:lang w:val="en-US"/>
         </w:rPr>
       </w:pPr>
-      <w:bookmarkStart w:id="86" w:name="_Toc462816581"/>
+      <w:bookmarkStart w:id="85" w:name="_Toc462816581"/>
       <w:r>
         <w:rPr>
           <w:lang w:val="en-US"/>
@@ -36224,7 +36190,7 @@
         </w:rPr>
         <w:t xml:space="preserve"> distribution</w:t>
       </w:r>
-      <w:bookmarkEnd w:id="86"/>
+      <w:bookmarkEnd w:id="85"/>
     </w:p>
     <w:p>
       <w:pPr>
@@ -36300,14 +36266,14 @@
           <w:lang w:val="en-US"/>
         </w:rPr>
       </w:pPr>
-      <w:bookmarkStart w:id="87" w:name="_Toc462816582"/>
+      <w:bookmarkStart w:id="86" w:name="_Toc462816582"/>
       <w:r>
         <w:rPr>
           <w:lang w:val="en-US"/>
         </w:rPr>
         <w:t>Download</w:t>
       </w:r>
-      <w:bookmarkEnd w:id="87"/>
+      <w:bookmarkEnd w:id="86"/>
     </w:p>
     <w:p>
       <w:pPr>
@@ -36389,14 +36355,14 @@
           <w:lang w:val="en-US"/>
         </w:rPr>
       </w:pPr>
-      <w:bookmarkStart w:id="88" w:name="_Toc462816583"/>
+      <w:bookmarkStart w:id="87" w:name="_Toc462816583"/>
       <w:r>
         <w:rPr>
           <w:lang w:val="en-US"/>
         </w:rPr>
         <w:t>Install</w:t>
       </w:r>
-      <w:bookmarkEnd w:id="88"/>
+      <w:bookmarkEnd w:id="87"/>
     </w:p>
     <w:p>
       <w:pPr>
@@ -36564,14 +36530,14 @@
           <w:lang w:val="en-US"/>
         </w:rPr>
       </w:pPr>
-      <w:bookmarkStart w:id="89" w:name="_Toc462816584"/>
+      <w:bookmarkStart w:id="88" w:name="_Toc462816584"/>
       <w:r>
         <w:rPr>
           <w:lang w:val="en-US"/>
         </w:rPr>
         <w:t>Run</w:t>
       </w:r>
-      <w:bookmarkEnd w:id="89"/>
+      <w:bookmarkEnd w:id="88"/>
     </w:p>
     <w:p>
       <w:pPr>
@@ -38741,14 +38707,14 @@
           <w:lang w:val="en-US"/>
         </w:rPr>
       </w:pPr>
-      <w:bookmarkStart w:id="90" w:name="_Toc462816585"/>
+      <w:bookmarkStart w:id="89" w:name="_Toc462816585"/>
       <w:r>
         <w:rPr>
           <w:lang w:val="en-US"/>
         </w:rPr>
         <w:t>The Web Application Archive (.war) distribution</w:t>
       </w:r>
-      <w:bookmarkEnd w:id="90"/>
+      <w:bookmarkEnd w:id="89"/>
     </w:p>
     <w:p>
       <w:pPr>
@@ -38822,14 +38788,14 @@
           <w:lang w:val="en-US"/>
         </w:rPr>
       </w:pPr>
-      <w:bookmarkStart w:id="91" w:name="_Toc462816586"/>
+      <w:bookmarkStart w:id="90" w:name="_Toc462816586"/>
       <w:r>
         <w:rPr>
           <w:lang w:val="en-US"/>
         </w:rPr>
         <w:t>Download</w:t>
       </w:r>
-      <w:bookmarkEnd w:id="91"/>
+      <w:bookmarkEnd w:id="90"/>
     </w:p>
     <w:p>
       <w:pPr>
@@ -38863,14 +38829,14 @@
           </w:rPr>
           <w:t>http://www.armatiek.nl/downloads/xslweb/xslweb-2.0.0-war</w:t>
         </w:r>
+        <w:r>
+          <w:rPr>
+            <w:rStyle w:val="Hyperlink"/>
+            <w:lang w:val="en-US"/>
+          </w:rPr>
+          <w:t>.zip</w:t>
+        </w:r>
       </w:hyperlink>
-      <w:r>
-        <w:rPr>
-          <w:rStyle w:val="Hyperlink"/>
-          <w:lang w:val="en-US"/>
-        </w:rPr>
-        <w:t>.zip</w:t>
-      </w:r>
       <w:r>
         <w:rPr>
           <w:lang w:val="en-US"/>
@@ -38918,14 +38884,14 @@
           <w:lang w:val="en-US"/>
         </w:rPr>
       </w:pPr>
-      <w:bookmarkStart w:id="92" w:name="_Toc462816587"/>
+      <w:bookmarkStart w:id="91" w:name="_Toc462816587"/>
       <w:r>
         <w:rPr>
           <w:lang w:val="en-US"/>
         </w:rPr>
         <w:t>Install</w:t>
       </w:r>
-      <w:bookmarkEnd w:id="92"/>
+      <w:bookmarkEnd w:id="91"/>
     </w:p>
     <w:p>
       <w:pPr>
@@ -38937,7 +38903,19 @@
         <w:rPr>
           <w:lang w:val="en-US"/>
         </w:rPr>
-        <w:t xml:space="preserve">Extract the archive to a directory of your choice. This directory will contain a directory called </w:t>
+        <w:t xml:space="preserve">Extract the archive to a directory of your choice. This directory will contain </w:t>
+      </w:r>
+      <w:r>
+        <w:rPr>
+          <w:lang w:val="en-US"/>
+        </w:rPr>
+        <w:t xml:space="preserve">the directory xslweb-2.0 containing </w:t>
+      </w:r>
+      <w:r>
+        <w:rPr>
+          <w:lang w:val="en-US"/>
+        </w:rPr>
+        <w:t xml:space="preserve">a directory called </w:t>
       </w:r>
       <w:r>
         <w:rPr>
@@ -39126,14 +39104,14 @@
           <w:lang w:val="en-US"/>
         </w:rPr>
       </w:pPr>
-      <w:bookmarkStart w:id="93" w:name="_Toc462816588"/>
+      <w:bookmarkStart w:id="92" w:name="_Toc462816588"/>
       <w:r>
         <w:rPr>
           <w:lang w:val="en-US"/>
         </w:rPr>
         <w:t>Run</w:t>
       </w:r>
-      <w:bookmarkEnd w:id="93"/>
+      <w:bookmarkEnd w:id="92"/>
     </w:p>
     <w:p>
       <w:pPr>
@@ -39151,7 +39129,15 @@
         <w:rPr>
           <w:lang w:val="en-US"/>
         </w:rPr>
-        <w:t>browser and go to the address:</w:t>
+        <w:t>browse</w:t>
+      </w:r>
+      <w:bookmarkStart w:id="93" w:name="_GoBack"/>
+      <w:bookmarkEnd w:id="93"/>
+      <w:r>
+        <w:rPr>
+          <w:lang w:val="en-US"/>
+        </w:rPr>
+        <w:t>r and go to the address:</w:t>
       </w:r>
       <w:r>
         <w:rPr>
@@ -53592,7 +53578,6 @@
   <w:style w:type="character" w:default="1" w:styleId="DefaultParagraphFont">
     <w:name w:val="Default Paragraph Font"/>
     <w:uiPriority w:val="1"/>
-    <w:semiHidden/>
     <w:unhideWhenUsed/>
   </w:style>
   <w:style w:type="table" w:default="1" w:styleId="TableNormal">
@@ -54156,7 +54141,7 @@
 </file>
 
 <file path=customXml/itemProps2.xml><?xml version="1.0" encoding="utf-8"?>
-<ds:datastoreItem xmlns:ds="http://schemas.openxmlformats.org/officeDocument/2006/customXml" ds:itemID="{0DF7A598-B57F-4D55-8613-906EBD87E9E5}">
+<ds:datastoreItem xmlns:ds="http://schemas.openxmlformats.org/officeDocument/2006/customXml" ds:itemID="{B45EC7E7-FC24-4DAA-8AEA-3E391F6953DD}">
   <ds:schemaRefs>
     <ds:schemaRef ds:uri="http://schemas.openxmlformats.org/officeDocument/2006/bibliography"/>
   </ds:schemaRefs>

</xml_diff>

<commit_message>
Corrected typos and wrong links
</commit_message>
<xml_diff>
--- a/docs/XSLWeb.docx
+++ b/docs/XSLWeb.docx
@@ -5786,21 +5786,7 @@
             <w:rStyle w:val="Hyperlink"/>
             <w:lang w:val="en-US"/>
           </w:rPr>
-          <w:t>validati</w:t>
-        </w:r>
-        <w:r>
-          <w:rPr>
-            <w:rStyle w:val="Hyperlink"/>
-            <w:lang w:val="en-US"/>
-          </w:rPr>
-          <w:t>o</w:t>
-        </w:r>
-        <w:r>
-          <w:rPr>
-            <w:rStyle w:val="Hyperlink"/>
-            <w:lang w:val="en-US"/>
-          </w:rPr>
-          <w:t>n pipeline step</w:t>
+          <w:t>validation pipeline step</w:t>
         </w:r>
       </w:hyperlink>
       <w:r>
@@ -5834,21 +5820,7 @@
             <w:rStyle w:val="Hyperlink"/>
             <w:lang w:val="en-US"/>
           </w:rPr>
-          <w:t>lib</w:t>
-        </w:r>
-        <w:r>
-          <w:rPr>
-            <w:rStyle w:val="Hyperlink"/>
-            <w:lang w:val="en-US"/>
-          </w:rPr>
-          <w:t>r</w:t>
-        </w:r>
-        <w:r>
-          <w:rPr>
-            <w:rStyle w:val="Hyperlink"/>
-            <w:lang w:val="en-US"/>
-          </w:rPr>
-          <w:t xml:space="preserve">ary of </w:t>
+          <w:t xml:space="preserve">library of </w:t>
         </w:r>
         <w:r>
           <w:rPr>
@@ -5960,21 +5932,7 @@
             <w:rStyle w:val="Hyperlink"/>
             <w:lang w:val="en-US"/>
           </w:rPr>
-          <w:t xml:space="preserve"> pipe</w:t>
-        </w:r>
-        <w:r>
-          <w:rPr>
-            <w:rStyle w:val="Hyperlink"/>
-            <w:lang w:val="en-US"/>
-          </w:rPr>
-          <w:t>l</w:t>
-        </w:r>
-        <w:r>
-          <w:rPr>
-            <w:rStyle w:val="Hyperlink"/>
-            <w:lang w:val="en-US"/>
-          </w:rPr>
-          <w:t>ine steps</w:t>
+          <w:t xml:space="preserve"> pipeline steps</w:t>
         </w:r>
       </w:hyperlink>
       <w:r>
@@ -6088,11 +6046,15 @@
         <w:fldChar w:fldCharType="separate"/>
       </w:r>
       <w:r>
+        <w:rPr>
+          <w:lang w:val="en-US"/>
+        </w:rPr>
         <w:t xml:space="preserve">Diagram </w:t>
       </w:r>
       <w:r>
         <w:rPr>
           <w:noProof/>
+          <w:lang w:val="en-US"/>
         </w:rPr>
         <w:t>1</w:t>
       </w:r>
@@ -6193,14 +6155,27 @@
       <w:r>
         <w:t xml:space="preserve">Diagram </w:t>
       </w:r>
-      <w:fldSimple w:instr=" SEQ Diagram \* ARABIC ">
-        <w:r>
-          <w:rPr>
-            <w:noProof/>
-          </w:rPr>
-          <w:t>1</w:t>
-        </w:r>
-      </w:fldSimple>
+      <w:r>
+        <w:fldChar w:fldCharType="begin"/>
+      </w:r>
+      <w:r>
+        <w:instrText xml:space="preserve"> SEQ Diagram \* ARABIC </w:instrText>
+      </w:r>
+      <w:r>
+        <w:fldChar w:fldCharType="separate"/>
+      </w:r>
+      <w:r>
+        <w:rPr>
+          <w:noProof/>
+        </w:rPr>
+        <w:t>1</w:t>
+      </w:r>
+      <w:r>
+        <w:rPr>
+          <w:noProof/>
+        </w:rPr>
+        <w:fldChar w:fldCharType="end"/>
+      </w:r>
       <w:bookmarkEnd w:id="2"/>
     </w:p>
     <w:p>
@@ -9673,12 +9648,6 @@
           <w:i/>
           <w:lang w:val="en-US"/>
         </w:rPr>
-      </w:r>
-      <w:r>
-        <w:rPr>
-          <w:i/>
-          <w:lang w:val="en-US"/>
-        </w:rPr>
         <w:instrText xml:space="preserve"> \* MERGEFORMAT </w:instrText>
       </w:r>
       <w:r>
@@ -9686,6 +9655,12 @@
           <w:i/>
           <w:lang w:val="en-US"/>
         </w:rPr>
+      </w:r>
+      <w:r>
+        <w:rPr>
+          <w:i/>
+          <w:lang w:val="en-US"/>
+        </w:rPr>
         <w:fldChar w:fldCharType="separate"/>
       </w:r>
       <w:r>
@@ -9728,13 +9703,13 @@
           <w:i/>
           <w:lang w:val="en-US"/>
         </w:rPr>
-      </w:r>
-      <w:r>
-        <w:rPr>
-          <w:i/>
-          <w:lang w:val="en-US"/>
-        </w:rPr>
         <w:instrText xml:space="preserve"> \* MERGEFORMAT </w:instrText>
+      </w:r>
+      <w:r>
+        <w:rPr>
+          <w:i/>
+          <w:lang w:val="en-US"/>
+        </w:rPr>
       </w:r>
       <w:r>
         <w:rPr>
@@ -10271,20 +10246,13 @@
           <w:i/>
           <w:lang w:val="en-US"/>
         </w:rPr>
-        <w:instrText xml:space="preserve"> REF _Ref462571738 \h </w:instrText>
-      </w:r>
-      <w:r>
-        <w:rPr>
-          <w:i/>
-          <w:lang w:val="en-US"/>
-        </w:rPr>
-      </w:r>
-      <w:r>
-        <w:rPr>
-          <w:i/>
-          <w:lang w:val="en-US"/>
-        </w:rPr>
-        <w:instrText xml:space="preserve"> \* MERGEFORMAT </w:instrText>
+        <w:instrText xml:space="preserve"> REF _Ref462571738 \h  \* MERGEFORMAT </w:instrText>
+      </w:r>
+      <w:r>
+        <w:rPr>
+          <w:i/>
+          <w:lang w:val="en-US"/>
+        </w:rPr>
       </w:r>
       <w:r>
         <w:rPr>
@@ -10425,12 +10393,6 @@
           <w:i/>
           <w:lang w:val="en-US"/>
         </w:rPr>
-      </w:r>
-      <w:r>
-        <w:rPr>
-          <w:i/>
-          <w:lang w:val="en-US"/>
-        </w:rPr>
         <w:instrText xml:space="preserve"> \* MERGEFORMAT </w:instrText>
       </w:r>
       <w:r>
@@ -10438,6 +10400,12 @@
           <w:i/>
           <w:lang w:val="en-US"/>
         </w:rPr>
+      </w:r>
+      <w:r>
+        <w:rPr>
+          <w:i/>
+          <w:lang w:val="en-US"/>
+        </w:rPr>
         <w:fldChar w:fldCharType="separate"/>
       </w:r>
       <w:r>
@@ -10480,13 +10448,13 @@
           <w:i/>
           <w:lang w:val="en-US"/>
         </w:rPr>
-      </w:r>
-      <w:r>
-        <w:rPr>
-          <w:i/>
-          <w:lang w:val="en-US"/>
-        </w:rPr>
         <w:instrText xml:space="preserve"> \* MERGEFORMAT </w:instrText>
+      </w:r>
+      <w:r>
+        <w:rPr>
+          <w:i/>
+          <w:lang w:val="en-US"/>
+        </w:rPr>
       </w:r>
       <w:r>
         <w:rPr>
@@ -12633,10 +12601,10 @@
       <w:bookmarkStart w:id="8" w:name="_XPath_extension_function"/>
       <w:bookmarkStart w:id="9" w:name="_XML_validation"/>
       <w:bookmarkStart w:id="10" w:name="_Ref408745076"/>
-      <w:bookmarkStart w:id="11" w:name="_Ref462672104"/>
-      <w:bookmarkStart w:id="12" w:name="_Ref462672119"/>
-      <w:bookmarkStart w:id="13" w:name="_Ref408745044"/>
-      <w:bookmarkStart w:id="14" w:name="_Toc462816541"/>
+      <w:bookmarkStart w:id="11" w:name="_Toc462816541"/>
+      <w:bookmarkStart w:id="12" w:name="_Ref462672104"/>
+      <w:bookmarkStart w:id="13" w:name="_Ref462672119"/>
+      <w:bookmarkStart w:id="14" w:name="_Ref408745044"/>
       <w:bookmarkEnd w:id="8"/>
       <w:bookmarkEnd w:id="9"/>
       <w:r>
@@ -12646,7 +12614,7 @@
         <w:t>Stylesheet parameters</w:t>
       </w:r>
       <w:bookmarkEnd w:id="10"/>
-      <w:bookmarkEnd w:id="14"/>
+      <w:bookmarkEnd w:id="11"/>
     </w:p>
     <w:p>
       <w:pPr>
@@ -13407,17 +13375,17 @@
           <w:lang w:val="en-US"/>
         </w:rPr>
       </w:pPr>
-      <w:bookmarkStart w:id="18" w:name="_Ref408742905"/>
-      <w:bookmarkStart w:id="19" w:name="_Response_serialization_1"/>
+      <w:bookmarkStart w:id="18" w:name="_Response_serialization_1"/>
+      <w:bookmarkStart w:id="19" w:name="_Ref408742905"/>
       <w:bookmarkStart w:id="20" w:name="_Toc462816543"/>
+      <w:bookmarkEnd w:id="18"/>
+      <w:r>
+        <w:rPr>
+          <w:lang w:val="en-US"/>
+        </w:rPr>
+        <w:t>Response serialization</w:t>
+      </w:r>
       <w:bookmarkEnd w:id="19"/>
-      <w:r>
-        <w:rPr>
-          <w:lang w:val="en-US"/>
-        </w:rPr>
-        <w:t>Response serialization</w:t>
-      </w:r>
-      <w:bookmarkEnd w:id="18"/>
       <w:bookmarkEnd w:id="20"/>
     </w:p>
     <w:p>
@@ -17342,19 +17310,19 @@
           <w:lang w:val="en-US"/>
         </w:rPr>
       </w:pPr>
-      <w:bookmarkStart w:id="31" w:name="_Ref462673955"/>
-      <w:bookmarkStart w:id="32" w:name="_XML_validation_1"/>
+      <w:bookmarkStart w:id="31" w:name="_XML_validation_1"/>
+      <w:bookmarkStart w:id="32" w:name="_Ref462673955"/>
       <w:bookmarkStart w:id="33" w:name="_Toc462816547"/>
+      <w:bookmarkEnd w:id="31"/>
+      <w:r>
+        <w:rPr>
+          <w:lang w:val="en-US"/>
+        </w:rPr>
+        <w:t>XML validation</w:t>
+      </w:r>
+      <w:bookmarkEnd w:id="12"/>
+      <w:bookmarkEnd w:id="13"/>
       <w:bookmarkEnd w:id="32"/>
-      <w:r>
-        <w:rPr>
-          <w:lang w:val="en-US"/>
-        </w:rPr>
-        <w:t>XML validation</w:t>
-      </w:r>
-      <w:bookmarkEnd w:id="11"/>
-      <w:bookmarkEnd w:id="12"/>
-      <w:bookmarkEnd w:id="31"/>
       <w:bookmarkEnd w:id="33"/>
     </w:p>
     <w:p>
@@ -19771,7 +19739,7 @@
       </w:pPr>
       <w:bookmarkStart w:id="36" w:name="_Ref408743086"/>
       <w:bookmarkStart w:id="37" w:name="_Toc462816550"/>
-      <w:bookmarkEnd w:id="13"/>
+      <w:bookmarkEnd w:id="14"/>
       <w:r>
         <w:rPr>
           <w:lang w:val="en-US"/>
@@ -22757,29 +22725,29 @@
           <w:lang w:val="en-US"/>
         </w:rPr>
       </w:pPr>
-      <w:bookmarkStart w:id="48" w:name="_Ref408744425"/>
-      <w:bookmarkStart w:id="49" w:name="_Ref408744428"/>
-      <w:bookmarkStart w:id="50" w:name="_Ref462571738"/>
-      <w:bookmarkStart w:id="51" w:name="_Ref462571746"/>
-      <w:bookmarkStart w:id="52" w:name="_XPath_extension_function_1"/>
+      <w:bookmarkStart w:id="48" w:name="_XPath_extension_function_1"/>
+      <w:bookmarkStart w:id="49" w:name="_Ref408744425"/>
+      <w:bookmarkStart w:id="50" w:name="_Ref408744428"/>
+      <w:bookmarkStart w:id="51" w:name="_Ref462571738"/>
+      <w:bookmarkStart w:id="52" w:name="_Ref462571746"/>
       <w:bookmarkStart w:id="53" w:name="_Toc462816556"/>
+      <w:bookmarkEnd w:id="48"/>
+      <w:r>
+        <w:rPr>
+          <w:lang w:val="en-US"/>
+        </w:rPr>
+        <w:t>XPath extension function</w:t>
+      </w:r>
+      <w:bookmarkEnd w:id="49"/>
+      <w:bookmarkEnd w:id="50"/>
+      <w:r>
+        <w:rPr>
+          <w:lang w:val="en-US"/>
+        </w:rPr>
+        <w:t xml:space="preserve"> library</w:t>
+      </w:r>
+      <w:bookmarkEnd w:id="51"/>
       <w:bookmarkEnd w:id="52"/>
-      <w:r>
-        <w:rPr>
-          <w:lang w:val="en-US"/>
-        </w:rPr>
-        <w:t>XPath extension function</w:t>
-      </w:r>
-      <w:bookmarkEnd w:id="48"/>
-      <w:bookmarkEnd w:id="49"/>
-      <w:r>
-        <w:rPr>
-          <w:lang w:val="en-US"/>
-        </w:rPr>
-        <w:t xml:space="preserve"> library</w:t>
-      </w:r>
-      <w:bookmarkEnd w:id="50"/>
-      <w:bookmarkEnd w:id="51"/>
       <w:bookmarkEnd w:id="53"/>
     </w:p>
     <w:p>
@@ -35896,8 +35864,6 @@
         </w:rPr>
       </w:pPr>
       <w:bookmarkStart w:id="84" w:name="_Toc462816580"/>
-      <w:bookmarkStart w:id="85" w:name="_GoBack"/>
-      <w:bookmarkEnd w:id="85"/>
       <w:r>
         <w:rPr>
           <w:lang w:val="en-US"/>
@@ -36179,7 +36145,7 @@
           <w:lang w:val="en-US"/>
         </w:rPr>
       </w:pPr>
-      <w:bookmarkStart w:id="86" w:name="_Toc462816581"/>
+      <w:bookmarkStart w:id="85" w:name="_Toc462816581"/>
       <w:r>
         <w:rPr>
           <w:lang w:val="en-US"/>
@@ -36224,7 +36190,7 @@
         </w:rPr>
         <w:t xml:space="preserve"> distribution</w:t>
       </w:r>
-      <w:bookmarkEnd w:id="86"/>
+      <w:bookmarkEnd w:id="85"/>
     </w:p>
     <w:p>
       <w:pPr>
@@ -36300,14 +36266,14 @@
           <w:lang w:val="en-US"/>
         </w:rPr>
       </w:pPr>
-      <w:bookmarkStart w:id="87" w:name="_Toc462816582"/>
+      <w:bookmarkStart w:id="86" w:name="_Toc462816582"/>
       <w:r>
         <w:rPr>
           <w:lang w:val="en-US"/>
         </w:rPr>
         <w:t>Download</w:t>
       </w:r>
-      <w:bookmarkEnd w:id="87"/>
+      <w:bookmarkEnd w:id="86"/>
     </w:p>
     <w:p>
       <w:pPr>
@@ -36389,14 +36355,14 @@
           <w:lang w:val="en-US"/>
         </w:rPr>
       </w:pPr>
-      <w:bookmarkStart w:id="88" w:name="_Toc462816583"/>
+      <w:bookmarkStart w:id="87" w:name="_Toc462816583"/>
       <w:r>
         <w:rPr>
           <w:lang w:val="en-US"/>
         </w:rPr>
         <w:t>Install</w:t>
       </w:r>
-      <w:bookmarkEnd w:id="88"/>
+      <w:bookmarkEnd w:id="87"/>
     </w:p>
     <w:p>
       <w:pPr>
@@ -36564,14 +36530,14 @@
           <w:lang w:val="en-US"/>
         </w:rPr>
       </w:pPr>
-      <w:bookmarkStart w:id="89" w:name="_Toc462816584"/>
+      <w:bookmarkStart w:id="88" w:name="_Toc462816584"/>
       <w:r>
         <w:rPr>
           <w:lang w:val="en-US"/>
         </w:rPr>
         <w:t>Run</w:t>
       </w:r>
-      <w:bookmarkEnd w:id="89"/>
+      <w:bookmarkEnd w:id="88"/>
     </w:p>
     <w:p>
       <w:pPr>
@@ -38741,14 +38707,14 @@
           <w:lang w:val="en-US"/>
         </w:rPr>
       </w:pPr>
-      <w:bookmarkStart w:id="90" w:name="_Toc462816585"/>
+      <w:bookmarkStart w:id="89" w:name="_Toc462816585"/>
       <w:r>
         <w:rPr>
           <w:lang w:val="en-US"/>
         </w:rPr>
         <w:t>The Web Application Archive (.war) distribution</w:t>
       </w:r>
-      <w:bookmarkEnd w:id="90"/>
+      <w:bookmarkEnd w:id="89"/>
     </w:p>
     <w:p>
       <w:pPr>
@@ -38822,14 +38788,14 @@
           <w:lang w:val="en-US"/>
         </w:rPr>
       </w:pPr>
-      <w:bookmarkStart w:id="91" w:name="_Toc462816586"/>
+      <w:bookmarkStart w:id="90" w:name="_Toc462816586"/>
       <w:r>
         <w:rPr>
           <w:lang w:val="en-US"/>
         </w:rPr>
         <w:t>Download</w:t>
       </w:r>
-      <w:bookmarkEnd w:id="91"/>
+      <w:bookmarkEnd w:id="90"/>
     </w:p>
     <w:p>
       <w:pPr>
@@ -38863,14 +38829,14 @@
           </w:rPr>
           <w:t>http://www.armatiek.nl/downloads/xslweb/xslweb-2.0.0-war</w:t>
         </w:r>
+        <w:r>
+          <w:rPr>
+            <w:rStyle w:val="Hyperlink"/>
+            <w:lang w:val="en-US"/>
+          </w:rPr>
+          <w:t>.zip</w:t>
+        </w:r>
       </w:hyperlink>
-      <w:r>
-        <w:rPr>
-          <w:rStyle w:val="Hyperlink"/>
-          <w:lang w:val="en-US"/>
-        </w:rPr>
-        <w:t>.zip</w:t>
-      </w:r>
       <w:r>
         <w:rPr>
           <w:lang w:val="en-US"/>
@@ -38918,14 +38884,14 @@
           <w:lang w:val="en-US"/>
         </w:rPr>
       </w:pPr>
-      <w:bookmarkStart w:id="92" w:name="_Toc462816587"/>
+      <w:bookmarkStart w:id="91" w:name="_Toc462816587"/>
       <w:r>
         <w:rPr>
           <w:lang w:val="en-US"/>
         </w:rPr>
         <w:t>Install</w:t>
       </w:r>
-      <w:bookmarkEnd w:id="92"/>
+      <w:bookmarkEnd w:id="91"/>
     </w:p>
     <w:p>
       <w:pPr>
@@ -38937,7 +38903,19 @@
         <w:rPr>
           <w:lang w:val="en-US"/>
         </w:rPr>
-        <w:t xml:space="preserve">Extract the archive to a directory of your choice. This directory will contain a directory called </w:t>
+        <w:t xml:space="preserve">Extract the archive to a directory of your choice. This directory will contain </w:t>
+      </w:r>
+      <w:r>
+        <w:rPr>
+          <w:lang w:val="en-US"/>
+        </w:rPr>
+        <w:t xml:space="preserve">the directory xslweb-2.0 containing </w:t>
+      </w:r>
+      <w:r>
+        <w:rPr>
+          <w:lang w:val="en-US"/>
+        </w:rPr>
+        <w:t xml:space="preserve">a directory called </w:t>
       </w:r>
       <w:r>
         <w:rPr>
@@ -39126,14 +39104,14 @@
           <w:lang w:val="en-US"/>
         </w:rPr>
       </w:pPr>
-      <w:bookmarkStart w:id="93" w:name="_Toc462816588"/>
+      <w:bookmarkStart w:id="92" w:name="_Toc462816588"/>
       <w:r>
         <w:rPr>
           <w:lang w:val="en-US"/>
         </w:rPr>
         <w:t>Run</w:t>
       </w:r>
-      <w:bookmarkEnd w:id="93"/>
+      <w:bookmarkEnd w:id="92"/>
     </w:p>
     <w:p>
       <w:pPr>
@@ -39151,7 +39129,15 @@
         <w:rPr>
           <w:lang w:val="en-US"/>
         </w:rPr>
-        <w:t>browser and go to the address:</w:t>
+        <w:t>browse</w:t>
+      </w:r>
+      <w:bookmarkStart w:id="93" w:name="_GoBack"/>
+      <w:bookmarkEnd w:id="93"/>
+      <w:r>
+        <w:rPr>
+          <w:lang w:val="en-US"/>
+        </w:rPr>
+        <w:t>r and go to the address:</w:t>
       </w:r>
       <w:r>
         <w:rPr>
@@ -53592,7 +53578,6 @@
   <w:style w:type="character" w:default="1" w:styleId="DefaultParagraphFont">
     <w:name w:val="Default Paragraph Font"/>
     <w:uiPriority w:val="1"/>
-    <w:semiHidden/>
     <w:unhideWhenUsed/>
   </w:style>
   <w:style w:type="table" w:default="1" w:styleId="TableNormal">
@@ -54156,7 +54141,7 @@
 </file>
 
 <file path=customXml/itemProps2.xml><?xml version="1.0" encoding="utf-8"?>
-<ds:datastoreItem xmlns:ds="http://schemas.openxmlformats.org/officeDocument/2006/customXml" ds:itemID="{0DF7A598-B57F-4D55-8613-906EBD87E9E5}">
+<ds:datastoreItem xmlns:ds="http://schemas.openxmlformats.org/officeDocument/2006/customXml" ds:itemID="{B45EC7E7-FC24-4DAA-8AEA-3E391F6953DD}">
   <ds:schemaRefs>
     <ds:schemaRef ds:uri="http://schemas.openxmlformats.org/officeDocument/2006/bibliography"/>
   </ds:schemaRefs>

</xml_diff>

<commit_message>
Fixed some errors in the documentation
</commit_message>
<xml_diff>
--- a/docs/XSLWeb.docx
+++ b/docs/XSLWeb.docx
@@ -9080,7 +9080,27 @@
           <w:szCs w:val="20"/>
           <w:lang w:val="en-US"/>
         </w:rPr>
-        <w:t>"req:parameters/req:parameter[@name='lang']/value[1]"</w:t>
+        <w:t>"req:parameters/req:parameter[@name='lang']/</w:t>
+      </w:r>
+      <w:r>
+        <w:rPr>
+          <w:rFonts w:ascii="Courier New" w:hAnsi="Courier New" w:cs="Courier New"/>
+          <w:color w:val="993300"/>
+          <w:sz w:val="20"/>
+          <w:szCs w:val="20"/>
+          <w:lang w:val="en-US"/>
+        </w:rPr>
+        <w:t>req:</w:t>
+      </w:r>
+      <w:r>
+        <w:rPr>
+          <w:rFonts w:ascii="Courier New" w:hAnsi="Courier New" w:cs="Courier New"/>
+          <w:color w:val="993300"/>
+          <w:sz w:val="20"/>
+          <w:szCs w:val="20"/>
+          <w:lang w:val="en-US"/>
+        </w:rPr>
+        <w:t>value[1]"</w:t>
       </w:r>
       <w:r>
         <w:rPr>
@@ -15690,14 +15710,21 @@
           <w:i/>
           <w:lang w:val="en-US"/>
         </w:rPr>
-        <w:t>«xslweb</w:t>
-      </w:r>
-      <w:r>
-        <w:rPr>
-          <w:i/>
-          <w:lang w:val="en-US"/>
-        </w:rPr>
-        <w:t>-home»/xsd.</w:t>
+        <w:t>«</w:t>
+      </w:r>
+      <w:r>
+        <w:rPr>
+          <w:i/>
+          <w:lang w:val="en-US"/>
+        </w:rPr>
+        <w:t>webapp</w:t>
+      </w:r>
+      <w:r>
+        <w:rPr>
+          <w:i/>
+          <w:lang w:val="en-US"/>
+        </w:rPr>
+        <w:t>»/xsd.</w:t>
       </w:r>
     </w:p>
     <w:p>
@@ -15738,6 +15765,8 @@
         </w:rPr>
         <w:t xml:space="preserve">), a validation report (in XML format) is added as a stylesheet parameter of type document-node() to the next XSLT transformation step in the pipeline. </w:t>
       </w:r>
+      <w:bookmarkStart w:id="17" w:name="_GoBack"/>
+      <w:bookmarkEnd w:id="17"/>
     </w:p>
     <w:p>
       <w:pPr>
@@ -15847,14 +15876,14 @@
           <w:lang w:val="en-US"/>
         </w:rPr>
       </w:pPr>
-      <w:bookmarkStart w:id="17" w:name="_Toc528600331"/>
+      <w:bookmarkStart w:id="18" w:name="_Toc528600331"/>
       <w:r>
         <w:rPr>
           <w:lang w:val="en-US"/>
         </w:rPr>
         <w:t>schematron-validator step</w:t>
       </w:r>
-      <w:bookmarkEnd w:id="17"/>
+      <w:bookmarkEnd w:id="18"/>
     </w:p>
     <w:p>
       <w:pPr>
@@ -16630,14 +16659,14 @@
           <w:lang w:val="en-US"/>
         </w:rPr>
       </w:pPr>
-      <w:bookmarkStart w:id="18" w:name="_Toc528600332"/>
+      <w:bookmarkStart w:id="19" w:name="_Toc528600332"/>
       <w:r>
         <w:rPr>
           <w:lang w:val="en-US"/>
         </w:rPr>
         <w:t>Serialization pipeline steps</w:t>
       </w:r>
-      <w:bookmarkEnd w:id="18"/>
+      <w:bookmarkEnd w:id="19"/>
     </w:p>
     <w:p>
       <w:pPr>
@@ -16809,14 +16838,14 @@
           <w:lang w:val="en-US"/>
         </w:rPr>
       </w:pPr>
-      <w:bookmarkStart w:id="19" w:name="_Toc528600333"/>
+      <w:bookmarkStart w:id="20" w:name="_Toc528600333"/>
       <w:r>
         <w:rPr>
           <w:lang w:val="en-US"/>
         </w:rPr>
         <w:t>json-serializer step</w:t>
       </w:r>
-      <w:bookmarkEnd w:id="19"/>
+      <w:bookmarkEnd w:id="20"/>
     </w:p>
     <w:p>
       <w:pPr>
@@ -17487,14 +17516,14 @@
           <w:lang w:val="en-US"/>
         </w:rPr>
       </w:pPr>
-      <w:bookmarkStart w:id="20" w:name="_Toc528600334"/>
+      <w:bookmarkStart w:id="21" w:name="_Toc528600334"/>
       <w:r>
         <w:rPr>
           <w:lang w:val="en-US"/>
         </w:rPr>
         <w:t>zip-serializer step</w:t>
       </w:r>
-      <w:bookmarkEnd w:id="20"/>
+      <w:bookmarkEnd w:id="21"/>
     </w:p>
     <w:p>
       <w:pPr>
@@ -18585,7 +18614,7 @@
           <w:lang w:val="en-US"/>
         </w:rPr>
       </w:pPr>
-      <w:bookmarkStart w:id="21" w:name="_Toc528600335"/>
+      <w:bookmarkStart w:id="22" w:name="_Toc528600335"/>
       <w:r>
         <w:rPr>
           <w:lang w:val="en-US"/>
@@ -18593,7 +18622,7 @@
         <w:lastRenderedPageBreak/>
         <w:t>resource-serializer step</w:t>
       </w:r>
-      <w:bookmarkEnd w:id="21"/>
+      <w:bookmarkEnd w:id="22"/>
     </w:p>
     <w:p>
       <w:pPr>
@@ -19354,16 +19383,16 @@
           <w:lang w:val="en-US"/>
         </w:rPr>
       </w:pPr>
-      <w:bookmarkStart w:id="22" w:name="_Ref505892994"/>
-      <w:bookmarkStart w:id="23" w:name="_Toc528600336"/>
+      <w:bookmarkStart w:id="23" w:name="_Ref505892994"/>
+      <w:bookmarkStart w:id="24" w:name="_Toc528600336"/>
       <w:r>
         <w:rPr>
           <w:lang w:val="en-US"/>
         </w:rPr>
         <w:t>fop-serializer step</w:t>
       </w:r>
-      <w:bookmarkEnd w:id="22"/>
       <w:bookmarkEnd w:id="23"/>
+      <w:bookmarkEnd w:id="24"/>
     </w:p>
     <w:p>
       <w:pPr>
@@ -20534,23 +20563,23 @@
           <w:lang w:val="en-US"/>
         </w:rPr>
       </w:pPr>
-      <w:bookmarkStart w:id="24" w:name="_XPath_extension_function"/>
-      <w:bookmarkStart w:id="25" w:name="_XML_validation"/>
-      <w:bookmarkStart w:id="26" w:name="_Ref408745076"/>
-      <w:bookmarkStart w:id="27" w:name="_Ref462672104"/>
-      <w:bookmarkStart w:id="28" w:name="_Ref462672119"/>
-      <w:bookmarkStart w:id="29" w:name="_Ref408745044"/>
-      <w:bookmarkStart w:id="30" w:name="_Toc528600337"/>
-      <w:bookmarkEnd w:id="24"/>
+      <w:bookmarkStart w:id="25" w:name="_XPath_extension_function"/>
+      <w:bookmarkStart w:id="26" w:name="_XML_validation"/>
+      <w:bookmarkStart w:id="27" w:name="_Ref408745076"/>
+      <w:bookmarkStart w:id="28" w:name="_Toc528600337"/>
+      <w:bookmarkStart w:id="29" w:name="_Ref462672104"/>
+      <w:bookmarkStart w:id="30" w:name="_Ref462672119"/>
+      <w:bookmarkStart w:id="31" w:name="_Ref408745044"/>
       <w:bookmarkEnd w:id="25"/>
+      <w:bookmarkEnd w:id="26"/>
       <w:r>
         <w:rPr>
           <w:lang w:val="en-US"/>
         </w:rPr>
         <w:t>Stylesheet parameters</w:t>
       </w:r>
-      <w:bookmarkEnd w:id="26"/>
-      <w:bookmarkEnd w:id="30"/>
+      <w:bookmarkEnd w:id="27"/>
+      <w:bookmarkEnd w:id="28"/>
     </w:p>
     <w:p>
       <w:pPr>
@@ -20925,18 +20954,18 @@
           <w:lang w:val="en-US"/>
         </w:rPr>
       </w:pPr>
-      <w:bookmarkStart w:id="31" w:name="_Ref462814743"/>
-      <w:bookmarkStart w:id="32" w:name="_Ref462814750"/>
-      <w:bookmarkStart w:id="33" w:name="_Toc528600338"/>
+      <w:bookmarkStart w:id="32" w:name="_Ref462814743"/>
+      <w:bookmarkStart w:id="33" w:name="_Ref462814750"/>
+      <w:bookmarkStart w:id="34" w:name="_Toc528600338"/>
       <w:r>
         <w:rPr>
           <w:lang w:val="en-US"/>
         </w:rPr>
         <w:t>Nested pipelines</w:t>
       </w:r>
-      <w:bookmarkEnd w:id="31"/>
       <w:bookmarkEnd w:id="32"/>
       <w:bookmarkEnd w:id="33"/>
+      <w:bookmarkEnd w:id="34"/>
     </w:p>
     <w:p>
       <w:pPr>
@@ -21086,8 +21115,8 @@
         </w:rPr>
         <w:t xml:space="preserve"> is the name of the webapp of the nested pipeline. The result of the nested pipeline will be available in the calling stylesheet as a document node. The nested pipeline request will follow the flow of a normal HTTP request, including the request dispatcher stylesheet. A nested pipeline call can be seen as an “internal request”, it does not go through the HTTP stack.   </w:t>
       </w:r>
-      <w:bookmarkStart w:id="34" w:name="_Response_serialization_1"/>
-      <w:bookmarkEnd w:id="34"/>
+      <w:bookmarkStart w:id="35" w:name="_Response_serialization_1"/>
+      <w:bookmarkEnd w:id="35"/>
     </w:p>
     <w:p>
       <w:pPr>
@@ -21096,21 +21125,21 @@
           <w:lang w:val="en-US"/>
         </w:rPr>
       </w:pPr>
-      <w:bookmarkStart w:id="35" w:name="_XML_validation_1"/>
-      <w:bookmarkStart w:id="36" w:name="_Ref408743086"/>
-      <w:bookmarkStart w:id="37" w:name="_Toc528600339"/>
-      <w:bookmarkEnd w:id="27"/>
-      <w:bookmarkEnd w:id="28"/>
+      <w:bookmarkStart w:id="36" w:name="_XML_validation_1"/>
+      <w:bookmarkStart w:id="37" w:name="_Ref408743086"/>
+      <w:bookmarkStart w:id="38" w:name="_Toc528600339"/>
       <w:bookmarkEnd w:id="29"/>
-      <w:bookmarkEnd w:id="35"/>
+      <w:bookmarkEnd w:id="30"/>
+      <w:bookmarkEnd w:id="31"/>
+      <w:bookmarkEnd w:id="36"/>
       <w:r>
         <w:rPr>
           <w:lang w:val="en-US"/>
         </w:rPr>
         <w:t>Development mode and production mode</w:t>
       </w:r>
-      <w:bookmarkEnd w:id="36"/>
       <w:bookmarkEnd w:id="37"/>
+      <w:bookmarkEnd w:id="38"/>
     </w:p>
     <w:p>
       <w:pPr>
@@ -21155,21 +21184,7 @@
         <w:rPr>
           <w:lang w:val="en-US"/>
         </w:rPr>
-        <w:t xml:space="preserve">. The </w:t>
-      </w:r>
-      <w:bookmarkStart w:id="38" w:name="_GoBack"/>
-      <w:r>
-        <w:rPr>
-          <w:lang w:val="en-US"/>
-        </w:rPr>
-        <w:t>diff</w:t>
-      </w:r>
-      <w:bookmarkEnd w:id="38"/>
-      <w:r>
-        <w:rPr>
-          <w:lang w:val="en-US"/>
-        </w:rPr>
-        <w:t>erences between development and production mode are:</w:t>
+        <w:t>. The differences between development and production mode are:</w:t>
       </w:r>
     </w:p>
     <w:p>
@@ -47732,7 +47747,7 @@
 </file>
 
 <file path=customXml/itemProps2.xml><?xml version="1.0" encoding="utf-8"?>
-<ds:datastoreItem xmlns:ds="http://schemas.openxmlformats.org/officeDocument/2006/customXml" ds:itemID="{5430DD95-0002-4372-84F6-A2498E91C451}">
+<ds:datastoreItem xmlns:ds="http://schemas.openxmlformats.org/officeDocument/2006/customXml" ds:itemID="{D7FD3070-11EA-4744-9B6A-8A0E5D3B90FF}">
   <ds:schemaRefs>
     <ds:schemaRef ds:uri="http://schemas.openxmlformats.org/officeDocument/2006/bibliography"/>
   </ds:schemaRefs>

</xml_diff>

<commit_message>
Final commit of Word version of documentation
</commit_message>
<xml_diff>
--- a/docs/XSLWeb.docx
+++ b/docs/XSLWeb.docx
@@ -32198,10 +32198,10 @@
             <v:path o:extrusionok="f" gradientshapeok="t" o:connecttype="rect"/>
             <o:lock v:ext="edit" aspectratio="t"/>
           </v:shapetype>
-          <v:shape id="_x0000_i1025" type="#_x0000_t75" style="width:451.3pt;height:24.45pt" o:ole="">
+          <v:shape id="_x0000_i1025" type="#_x0000_t75" style="width:451.4pt;height:24.4pt" o:ole="">
             <v:imagedata r:id="rId37" o:title=""/>
           </v:shape>
-          <o:OLEObject Type="Embed" ProgID="Word.OpenDocumentText.12" ShapeID="_x0000_i1025" DrawAspect="Content" ObjectID="_1655108958" r:id="rId38"/>
+          <o:OLEObject Type="Embed" ProgID="Word.OpenDocumentText.12" ShapeID="_x0000_i1025" DrawAspect="Content" ObjectID="_1655131060" r:id="rId38"/>
         </w:object>
       </w:r>
     </w:p>
@@ -32300,10 +32300,10 @@
           <w:lang w:val="en-US"/>
         </w:rPr>
         <w:object w:dxaOrig="9026" w:dyaOrig="5856">
-          <v:shape id="_x0000_i1026" type="#_x0000_t75" style="width:451.3pt;height:292.7pt" o:ole="">
+          <v:shape id="_x0000_i1026" type="#_x0000_t75" style="width:451.4pt;height:292.8pt" o:ole="">
             <v:imagedata r:id="rId39" o:title=""/>
           </v:shape>
-          <o:OLEObject Type="Embed" ProgID="Word.OpenDocumentText.12" ShapeID="_x0000_i1026" DrawAspect="Content" ObjectID="_1655108959" r:id="rId40"/>
+          <o:OLEObject Type="Embed" ProgID="Word.OpenDocumentText.12" ShapeID="_x0000_i1026" DrawAspect="Content" ObjectID="_1655131061" r:id="rId40"/>
         </w:object>
       </w:r>
     </w:p>
@@ -32622,8 +32622,6 @@
         </w:rPr>
         <w:t xml:space="preserve"> </w:t>
       </w:r>
-      <w:bookmarkStart w:id="85" w:name="_GoBack"/>
-      <w:bookmarkEnd w:id="85"/>
     </w:p>
     <w:tbl>
       <w:tblPr>
@@ -34574,7 +34572,12 @@
           </w:tcPr>
           <w:p>
             <w:r>
-              <w:t xml:space="preserve">net.sf.saxon.expr. XPathContext </w:t>
+              <w:t>net.sf.saxon.expr.</w:t>
+            </w:r>
+            <w:bookmarkStart w:id="85" w:name="_GoBack"/>
+            <w:bookmarkEnd w:id="85"/>
+            <w:r>
+              <w:t xml:space="preserve">XPathContext </w:t>
             </w:r>
           </w:p>
         </w:tc>
@@ -34885,7 +34888,7 @@
           <v:shape id="_x0000_i1027" type="#_x0000_t75" style="width:468pt;height:147pt" o:ole="">
             <v:imagedata r:id="rId41" o:title=""/>
           </v:shape>
-          <o:OLEObject Type="Embed" ProgID="Word.OpenDocumentText.12" ShapeID="_x0000_i1027" DrawAspect="Content" ObjectID="_1655108960" r:id="rId42"/>
+          <o:OLEObject Type="Embed" ProgID="Word.OpenDocumentText.12" ShapeID="_x0000_i1027" DrawAspect="Content" ObjectID="_1655131062" r:id="rId42"/>
         </w:object>
       </w:r>
       <w:r>
@@ -35167,10 +35170,10 @@
           <w:lang w:val="en-US"/>
         </w:rPr>
         <w:object w:dxaOrig="9026" w:dyaOrig="244">
-          <v:shape id="_x0000_i1032" type="#_x0000_t75" style="width:451.3pt;height:12.2pt" o:ole="">
+          <v:shape id="_x0000_i1029" type="#_x0000_t75" style="width:451.4pt;height:12.2pt" o:ole="">
             <v:imagedata r:id="rId43" o:title=""/>
           </v:shape>
-          <o:OLEObject Type="Embed" ProgID="Word.OpenDocumentText.12" ShapeID="_x0000_i1032" DrawAspect="Content" ObjectID="_1655108961" r:id="rId44"/>
+          <o:OLEObject Type="Embed" ProgID="Word.OpenDocumentText.12" ShapeID="_x0000_i1029" DrawAspect="Content" ObjectID="_1655131063" r:id="rId44"/>
         </w:object>
       </w:r>
     </w:p>
@@ -35203,13 +35206,7 @@
         <w:rPr>
           <w:lang w:val="en-US"/>
         </w:rPr>
-        <w:t xml:space="preserve"> </w:t>
-      </w:r>
-      <w:r>
-        <w:rPr>
-          <w:lang w:val="en-US"/>
-        </w:rPr>
-        <w:t xml:space="preserve">The standard XSLT functions </w:t>
+        <w:t xml:space="preserve"> The standard XSLT functions </w:t>
       </w:r>
       <w:hyperlink r:id="rId45" w:anchor="function-function-available" w:history="1">
         <w:r>
@@ -35225,19 +35222,7 @@
         <w:rPr>
           <w:lang w:val="en-US"/>
         </w:rPr>
-        <w:t xml:space="preserve"> can </w:t>
-      </w:r>
-      <w:r>
-        <w:rPr>
-          <w:lang w:val="en-US"/>
-        </w:rPr>
-        <w:t>also be used</w:t>
-      </w:r>
-      <w:r>
-        <w:rPr>
-          <w:lang w:val="en-US"/>
-        </w:rPr>
-        <w:t>.</w:t>
+        <w:t xml:space="preserve"> can also be used.</w:t>
       </w:r>
     </w:p>
     <w:p>
@@ -35255,7 +35240,7 @@
         </w:rPr>
         <w:lastRenderedPageBreak/>
         <w:pict>
-          <v:rect id="_x0000_i1029" style="width:453.6pt;height:1pt" o:hralign="center" o:hrstd="t" o:hrnoshade="t" o:hr="t" fillcolor="black [3213]" stroked="f"/>
+          <v:rect id="_x0000_i1030" style="width:453.6pt;height:1pt" o:hralign="center" o:hrstd="t" o:hrnoshade="t" o:hr="t" fillcolor="black [3213]" stroked="f"/>
         </w:pict>
       </w:r>
     </w:p>
@@ -35275,10 +35260,10 @@
           <w:lang w:val="en-US"/>
         </w:rPr>
         <w:object w:dxaOrig="9026" w:dyaOrig="976">
-          <v:shape id="_x0000_i1031" type="#_x0000_t75" style="width:451.3pt;height:48.85pt" o:ole="">
+          <v:shape id="_x0000_i1031" type="#_x0000_t75" style="width:451.4pt;height:48.8pt" o:ole="">
             <v:imagedata r:id="rId46" o:title=""/>
           </v:shape>
-          <o:OLEObject Type="Embed" ProgID="Word.OpenDocumentText.12" ShapeID="_x0000_i1031" DrawAspect="Content" ObjectID="_1655108962" r:id="rId47"/>
+          <o:OLEObject Type="Embed" ProgID="Word.OpenDocumentText.12" ShapeID="_x0000_i1031" DrawAspect="Content" ObjectID="_1655131064" r:id="rId47"/>
         </w:object>
       </w:r>
       <w:r>
@@ -35768,10 +35753,10 @@
           <w:lang w:val="en-US"/>
         </w:rPr>
         <w:object w:dxaOrig="9360" w:dyaOrig="11056">
-          <v:shape id="_x0000_i1030" type="#_x0000_t75" style="width:468pt;height:551.8pt" o:ole="">
+          <v:shape id="_x0000_i1032" type="#_x0000_t75" style="width:468pt;height:551.6pt" o:ole="">
             <v:imagedata r:id="rId48" o:title=""/>
           </v:shape>
-          <o:OLEObject Type="Embed" ProgID="Word.OpenDocumentText.12" ShapeID="_x0000_i1030" DrawAspect="Content" ObjectID="_1655108963" r:id="rId49"/>
+          <o:OLEObject Type="Embed" ProgID="Word.OpenDocumentText.12" ShapeID="_x0000_i1032" DrawAspect="Content" ObjectID="_1655131065" r:id="rId49"/>
         </w:object>
       </w:r>
     </w:p>
@@ -54318,7 +54303,7 @@
 </file>
 
 <file path=customXml/itemProps2.xml><?xml version="1.0" encoding="utf-8"?>
-<ds:datastoreItem xmlns:ds="http://schemas.openxmlformats.org/officeDocument/2006/customXml" ds:itemID="{5C9C16CA-4EA3-4778-B87A-3B4E1D82FD5A}">
+<ds:datastoreItem xmlns:ds="http://schemas.openxmlformats.org/officeDocument/2006/customXml" ds:itemID="{4F34648F-F686-451F-A785-BDE8121514E1}">
   <ds:schemaRefs>
     <ds:schemaRef ds:uri="http://schemas.openxmlformats.org/officeDocument/2006/bibliography"/>
   </ds:schemaRefs>

</xml_diff>